<commit_message>
small changes + nicegui version
</commit_message>
<xml_diff>
--- a/Templates/01.Decizie-de-inventariere-v2.0.docx
+++ b/Templates/01.Decizie-de-inventariere-v2.0.docx
@@ -458,7 +458,23 @@
           <w:szCs w:val="24"/>
           <w:highlight w:val="magenta"/>
         </w:rPr>
-        <w:t>{{membru_com}</w:t>
+        <w:t>{{membru</w:t>
+      </w:r>
+      <w:r>
+        <w:rPr>
+          <w:sz w:val="24"/>
+          <w:szCs w:val="24"/>
+          <w:highlight w:val="magenta"/>
+        </w:rPr>
+        <w:t>1</w:t>
+      </w:r>
+      <w:r>
+        <w:rPr>
+          <w:sz w:val="24"/>
+          <w:szCs w:val="24"/>
+          <w:highlight w:val="magenta"/>
+        </w:rPr>
+        <w:t>_com}</w:t>
       </w:r>
       <w:r>
         <w:rPr>
@@ -737,34 +753,8 @@
           <w:szCs w:val="24"/>
           <w:highlight w:val="magenta"/>
         </w:rPr>
-        <w:t>…</w:t>
-      </w:r>
-      <w:r>
-        <w:rPr>
-          <w:sz w:val="24"/>
-          <w:szCs w:val="24"/>
-          <w:highlight w:val="magenta"/>
-        </w:rPr>
-        <w:t>{{adr_sed</w:t>
-      </w:r>
-      <w:proofErr w:type="gramStart"/>
-      <w:r>
-        <w:rPr>
-          <w:sz w:val="24"/>
-          <w:szCs w:val="24"/>
-          <w:highlight w:val="magenta"/>
-        </w:rPr>
-        <w:t>}}</w:t>
-      </w:r>
-      <w:r>
-        <w:rPr>
-          <w:sz w:val="24"/>
-          <w:szCs w:val="24"/>
-          <w:highlight w:val="magenta"/>
-        </w:rPr>
-        <w:t>…</w:t>
-      </w:r>
-      <w:proofErr w:type="gramEnd"/>
+        <w:t>{{adr_sed}}</w:t>
+      </w:r>
     </w:p>
     <w:p>
       <w:pPr>
@@ -796,26 +786,8 @@
           <w:szCs w:val="24"/>
           <w:highlight w:val="magenta"/>
         </w:rPr>
-        <w:t>...{{adr_pl1</w:t>
-      </w:r>
-      <w:proofErr w:type="gramStart"/>
-      <w:r>
-        <w:rPr>
-          <w:sz w:val="24"/>
-          <w:szCs w:val="24"/>
-          <w:highlight w:val="magenta"/>
-        </w:rPr>
-        <w:t>}}</w:t>
-      </w:r>
-      <w:r>
-        <w:rPr>
-          <w:sz w:val="24"/>
-          <w:szCs w:val="24"/>
-          <w:highlight w:val="magenta"/>
-        </w:rPr>
-        <w:t>…</w:t>
-      </w:r>
-      <w:proofErr w:type="gramEnd"/>
+        <w:t>{{adr_pl1}}</w:t>
+      </w:r>
     </w:p>
     <w:p>
       <w:pPr>
@@ -1161,6 +1133,7 @@
                 <w:rFonts w:eastAsia="Arial Unicode MS"/>
                 <w:sz w:val="24"/>
                 <w:szCs w:val="24"/>
+                <w:highlight w:val="magenta"/>
                 <w:lang w:val="ro-RO"/>
               </w:rPr>
               <w:t>p</w:t>
@@ -1170,15 +1143,37 @@
                 <w:rFonts w:eastAsia="Arial Unicode MS"/>
                 <w:sz w:val="24"/>
                 <w:szCs w:val="24"/>
+                <w:highlight w:val="magenta"/>
                 <w:lang w:val="ro-RO"/>
               </w:rPr>
-              <w:t>resedinte</w:t>
+              <w:t>re</w:t>
             </w:r>
             <w:r>
               <w:rPr>
                 <w:rFonts w:eastAsia="Arial Unicode MS"/>
                 <w:sz w:val="24"/>
                 <w:szCs w:val="24"/>
+                <w:highlight w:val="magenta"/>
+                <w:lang w:val="ro-RO"/>
+              </w:rPr>
+              <w:t>ș</w:t>
+            </w:r>
+            <w:r>
+              <w:rPr>
+                <w:rFonts w:eastAsia="Arial Unicode MS"/>
+                <w:sz w:val="24"/>
+                <w:szCs w:val="24"/>
+                <w:highlight w:val="magenta"/>
+                <w:lang w:val="ro-RO"/>
+              </w:rPr>
+              <w:t>edinte</w:t>
+            </w:r>
+            <w:r>
+              <w:rPr>
+                <w:rFonts w:eastAsia="Arial Unicode MS"/>
+                <w:sz w:val="24"/>
+                <w:szCs w:val="24"/>
+                <w:highlight w:val="magenta"/>
                 <w:lang w:val="ro-RO"/>
               </w:rPr>
               <w:t>:</w:t>
@@ -1189,6 +1184,7 @@
                 <w:b/>
                 <w:sz w:val="24"/>
                 <w:szCs w:val="24"/>
+                <w:highlight w:val="magenta"/>
                 <w:lang w:val="ro-RO"/>
               </w:rPr>
               <w:t xml:space="preserve"> </w:t>
@@ -1199,7 +1195,7 @@
                 <w:szCs w:val="24"/>
                 <w:highlight w:val="magenta"/>
               </w:rPr>
-              <w:t>…{{administrator}}….</w:t>
+              <w:t>{{administrator}}</w:t>
             </w:r>
             <w:r>
               <w:rPr>
@@ -1253,13 +1249,24 @@
                 <w:szCs w:val="24"/>
                 <w:lang w:val="ro-RO"/>
               </w:rPr>
-              <w:t xml:space="preserve"> membru</w:t>
+              <w:t xml:space="preserve"> </w:t>
             </w:r>
             <w:r>
               <w:rPr>
                 <w:rFonts w:eastAsia="Arial Unicode MS"/>
                 <w:sz w:val="24"/>
                 <w:szCs w:val="24"/>
+                <w:highlight w:val="magenta"/>
+                <w:lang w:val="ro-RO"/>
+              </w:rPr>
+              <w:t>membru</w:t>
+            </w:r>
+            <w:r>
+              <w:rPr>
+                <w:rFonts w:eastAsia="Arial Unicode MS"/>
+                <w:sz w:val="24"/>
+                <w:szCs w:val="24"/>
+                <w:highlight w:val="magenta"/>
                 <w:lang w:val="ro-RO"/>
               </w:rPr>
               <w:t>:</w:t>
@@ -1270,6 +1277,7 @@
                 <w:b/>
                 <w:sz w:val="24"/>
                 <w:szCs w:val="24"/>
+                <w:highlight w:val="magenta"/>
                 <w:lang w:val="ro-RO"/>
               </w:rPr>
               <w:t xml:space="preserve"> </w:t>
@@ -1280,23 +1288,7 @@
                 <w:szCs w:val="24"/>
                 <w:highlight w:val="magenta"/>
               </w:rPr>
-              <w:t>…</w:t>
-            </w:r>
-            <w:r>
-              <w:rPr>
-                <w:sz w:val="24"/>
-                <w:szCs w:val="24"/>
-                <w:highlight w:val="magenta"/>
-              </w:rPr>
               <w:t>{{membru1_com}}</w:t>
-            </w:r>
-            <w:r>
-              <w:rPr>
-                <w:sz w:val="24"/>
-                <w:szCs w:val="24"/>
-                <w:highlight w:val="magenta"/>
-              </w:rPr>
-              <w:t>...</w:t>
             </w:r>
           </w:p>
         </w:tc>
@@ -1492,6 +1484,7 @@
           <w:b/>
           <w:sz w:val="24"/>
           <w:szCs w:val="24"/>
+          <w:highlight w:val="magenta"/>
         </w:rPr>
       </w:pPr>
       <w:r>
@@ -1499,6 +1492,7 @@
           <w:b/>
           <w:sz w:val="24"/>
           <w:szCs w:val="24"/>
+          <w:highlight w:val="magenta"/>
         </w:rPr>
         <w:t>ADMINISTRATOR</w:t>
       </w:r>
@@ -1524,41 +1518,7 @@
           <w:szCs w:val="24"/>
           <w:highlight w:val="magenta"/>
         </w:rPr>
-        <w:t>…</w:t>
-      </w:r>
-      <w:r>
-        <w:rPr>
-          <w:sz w:val="24"/>
-          <w:szCs w:val="24"/>
-          <w:highlight w:val="magenta"/>
-        </w:rPr>
-        <w:t>{{administrator</w:t>
-      </w:r>
-      <w:proofErr w:type="gramStart"/>
-      <w:r>
-        <w:rPr>
-          <w:sz w:val="24"/>
-          <w:szCs w:val="24"/>
-          <w:highlight w:val="magenta"/>
-        </w:rPr>
-        <w:t>}}</w:t>
-      </w:r>
-      <w:r>
-        <w:rPr>
-          <w:sz w:val="24"/>
-          <w:szCs w:val="24"/>
-          <w:highlight w:val="magenta"/>
-        </w:rPr>
-        <w:t>…</w:t>
-      </w:r>
-      <w:proofErr w:type="gramEnd"/>
-      <w:r>
-        <w:rPr>
-          <w:sz w:val="24"/>
-          <w:szCs w:val="24"/>
-          <w:highlight w:val="magenta"/>
-        </w:rPr>
-        <w:t>.</w:t>
+        <w:t>{{administrator}}</w:t>
       </w:r>
     </w:p>
     <w:p>

</xml_diff>